<commit_message>
caricato materiale IS & SdI
</commit_message>
<xml_diff>
--- a/II - MAGISTRALE/I - [01UDUOV] Sicurezza dei sistemi informativi/esami/2023-01-27.docx
+++ b/II - MAGISTRALE/I - [01UDUOV] Sicurezza dei sistemi informativi/esami/2023-01-27.docx
@@ -1,10 +1,10 @@
 
 <file path=word/document.xml><?xml version="1.0" encoding="utf-8"?>
-<w:document xmlns:wpc="http://schemas.microsoft.com/office/word/2010/wordprocessingCanvas" xmlns:cx="http://schemas.microsoft.com/office/drawing/2014/chartex" xmlns:cx1="http://schemas.microsoft.com/office/drawing/2015/9/8/chartex" xmlns:cx2="http://schemas.microsoft.com/office/drawing/2015/10/21/chartex" xmlns:cx3="http://schemas.microsoft.com/office/drawing/2016/5/9/chartex" xmlns:cx4="http://schemas.microsoft.com/office/drawing/2016/5/10/chartex" xmlns:cx5="http://schemas.microsoft.com/office/drawing/2016/5/11/chartex" xmlns:cx6="http://schemas.microsoft.com/office/drawing/2016/5/12/chartex" xmlns:cx7="http://schemas.microsoft.com/office/drawing/2016/5/13/chartex" xmlns:cx8="http://schemas.microsoft.com/office/drawing/2016/5/14/chartex" xmlns:mc="http://schemas.openxmlformats.org/markup-compatibility/2006" xmlns:aink="http://schemas.microsoft.com/office/drawing/2016/ink" xmlns:am3d="http://schemas.microsoft.com/office/drawing/2017/model3d" xmlns:o="urn:schemas-microsoft-com:office:office" xmlns:oel="http://schemas.microsoft.com/office/2019/extlst" xmlns:r="http://schemas.openxmlformats.org/officeDocument/2006/relationships" xmlns:m="http://schemas.openxmlformats.org/officeDocument/2006/math" xmlns:v="urn:schemas-microsoft-com:vml" xmlns:wp14="http://schemas.microsoft.com/office/word/2010/wordprocessingDrawing" xmlns:wp="http://schemas.openxmlformats.org/drawingml/2006/wordprocessingDrawing" xmlns:w10="urn:schemas-microsoft-com:office:word" xmlns:w="http://schemas.openxmlformats.org/wordprocessingml/2006/main" xmlns:w14="http://schemas.microsoft.com/office/word/2010/wordml" xmlns:w15="http://schemas.microsoft.com/office/word/2012/wordml" xmlns:w16cex="http://schemas.microsoft.com/office/word/2018/wordml/cex" xmlns:w16cid="http://schemas.microsoft.com/office/word/2016/wordml/cid" xmlns:w16="http://schemas.microsoft.com/office/word/2018/wordml" xmlns:w16sdtdh="http://schemas.microsoft.com/office/word/2020/wordml/sdtdatahash" xmlns:w16se="http://schemas.microsoft.com/office/word/2015/wordml/symex" xmlns:wpg="http://schemas.microsoft.com/office/word/2010/wordprocessingGroup" xmlns:wpi="http://schemas.microsoft.com/office/word/2010/wordprocessingInk" xmlns:wne="http://schemas.microsoft.com/office/word/2006/wordml" xmlns:wps="http://schemas.microsoft.com/office/word/2010/wordprocessingShape" mc:Ignorable="w14 w15 w16se w16cid w16 w16cex w16sdtdh wp14">
+<w:document xmlns:wpc="http://schemas.microsoft.com/office/word/2010/wordprocessingCanvas" xmlns:cx="http://schemas.microsoft.com/office/drawing/2014/chartex" xmlns:cx1="http://schemas.microsoft.com/office/drawing/2015/9/8/chartex" xmlns:cx2="http://schemas.microsoft.com/office/drawing/2015/10/21/chartex" xmlns:cx3="http://schemas.microsoft.com/office/drawing/2016/5/9/chartex" xmlns:cx4="http://schemas.microsoft.com/office/drawing/2016/5/10/chartex" xmlns:cx5="http://schemas.microsoft.com/office/drawing/2016/5/11/chartex" xmlns:cx6="http://schemas.microsoft.com/office/drawing/2016/5/12/chartex" xmlns:cx7="http://schemas.microsoft.com/office/drawing/2016/5/13/chartex" xmlns:cx8="http://schemas.microsoft.com/office/drawing/2016/5/14/chartex" xmlns:mc="http://schemas.openxmlformats.org/markup-compatibility/2006" xmlns:aink="http://schemas.microsoft.com/office/drawing/2016/ink" xmlns:am3d="http://schemas.microsoft.com/office/drawing/2017/model3d" xmlns:o="urn:schemas-microsoft-com:office:office" xmlns:oel="http://schemas.microsoft.com/office/2019/extlst" xmlns:r="http://schemas.openxmlformats.org/officeDocument/2006/relationships" xmlns:m="http://schemas.openxmlformats.org/officeDocument/2006/math" xmlns:v="urn:schemas-microsoft-com:vml" xmlns:wp14="http://schemas.microsoft.com/office/word/2010/wordprocessingDrawing" xmlns:wp="http://schemas.openxmlformats.org/drawingml/2006/wordprocessingDrawing" xmlns:w10="urn:schemas-microsoft-com:office:word" xmlns:w="http://schemas.openxmlformats.org/wordprocessingml/2006/main" xmlns:w14="http://schemas.microsoft.com/office/word/2010/wordml" xmlns:w15="http://schemas.microsoft.com/office/word/2012/wordml" xmlns:w16cex="http://schemas.microsoft.com/office/word/2018/wordml/cex" xmlns:w16cid="http://schemas.microsoft.com/office/word/2016/wordml/cid" xmlns:w16="http://schemas.microsoft.com/office/word/2018/wordml" xmlns:w16du="http://schemas.microsoft.com/office/word/2023/wordml/word16du" xmlns:w16sdtdh="http://schemas.microsoft.com/office/word/2020/wordml/sdtdatahash" xmlns:w16se="http://schemas.microsoft.com/office/word/2015/wordml/symex" xmlns:wpg="http://schemas.microsoft.com/office/word/2010/wordprocessingGroup" xmlns:wpi="http://schemas.microsoft.com/office/word/2010/wordprocessingInk" xmlns:wne="http://schemas.microsoft.com/office/word/2006/wordml" xmlns:wps="http://schemas.microsoft.com/office/word/2010/wordprocessingShape" mc:Ignorable="w14 w15 w16se w16cid w16 w16cex w16sdtdh w16du wp14">
   <w:body>
     <w:p>
       <w:pPr>
-        <w:pStyle w:val="Paragrafoelenco"/>
+        <w:pStyle w:val="ListParagraph"/>
         <w:numPr>
           <w:ilvl w:val="0"/>
           <w:numId w:val="1"/>
@@ -30,7 +30,7 @@
     </w:p>
     <w:p>
       <w:pPr>
-        <w:pStyle w:val="Paragrafoelenco"/>
+        <w:pStyle w:val="ListParagraph"/>
         <w:rPr>
           <w:rFonts w:ascii="Palatino Linotype" w:hAnsi="Palatino Linotype"/>
           <w:lang w:val="en-US"/>
@@ -53,7 +53,7 @@
     </w:p>
     <w:p>
       <w:pPr>
-        <w:pStyle w:val="Paragrafoelenco"/>
+        <w:pStyle w:val="ListParagraph"/>
         <w:rPr>
           <w:rFonts w:ascii="Palatino Linotype" w:hAnsi="Palatino Linotype"/>
         </w:rPr>
@@ -110,7 +110,19 @@
         <w:rPr>
           <w:rFonts w:ascii="Palatino Linotype" w:hAnsi="Palatino Linotype"/>
         </w:rPr>
-        <w:t xml:space="preserve"> per lo scambio di chiavi a autenticazione del server. Quale è la parte più critica di questa </w:t>
+        <w:t xml:space="preserve"> per lo scambio di chiavi </w:t>
+      </w:r>
+      <w:r>
+        <w:rPr>
+          <w:rFonts w:ascii="Palatino Linotype" w:hAnsi="Palatino Linotype"/>
+        </w:rPr>
+        <w:t>ad autenticazione</w:t>
+      </w:r>
+      <w:r>
+        <w:rPr>
+          <w:rFonts w:ascii="Palatino Linotype" w:hAnsi="Palatino Linotype"/>
+        </w:rPr>
+        <w:t xml:space="preserve"> del server. Quale è la parte più critica di questa </w:t>
       </w:r>
       <w:proofErr w:type="spellStart"/>
       <w:r>
@@ -129,7 +141,7 @@
     </w:p>
     <w:p>
       <w:pPr>
-        <w:pStyle w:val="Paragrafoelenco"/>
+        <w:pStyle w:val="ListParagraph"/>
         <w:numPr>
           <w:ilvl w:val="0"/>
           <w:numId w:val="1"/>
@@ -147,7 +159,7 @@
     </w:p>
     <w:p>
       <w:pPr>
-        <w:pStyle w:val="Paragrafoelenco"/>
+        <w:pStyle w:val="ListParagraph"/>
         <w:numPr>
           <w:ilvl w:val="0"/>
           <w:numId w:val="2"/>
@@ -165,7 +177,7 @@
     </w:p>
     <w:p>
       <w:pPr>
-        <w:pStyle w:val="Paragrafoelenco"/>
+        <w:pStyle w:val="ListParagraph"/>
         <w:numPr>
           <w:ilvl w:val="0"/>
           <w:numId w:val="2"/>
@@ -214,7 +226,7 @@
     </w:p>
     <w:p>
       <w:pPr>
-        <w:pStyle w:val="Paragrafoelenco"/>
+        <w:pStyle w:val="ListParagraph"/>
         <w:numPr>
           <w:ilvl w:val="0"/>
           <w:numId w:val="1"/>
@@ -235,7 +247,7 @@
     </w:p>
     <w:p>
       <w:pPr>
-        <w:pStyle w:val="Paragrafoelenco"/>
+        <w:pStyle w:val="ListParagraph"/>
         <w:numPr>
           <w:ilvl w:val="0"/>
           <w:numId w:val="1"/>
@@ -256,7 +268,7 @@
     </w:p>
     <w:p>
       <w:pPr>
-        <w:pStyle w:val="Paragrafoelenco"/>
+        <w:pStyle w:val="ListParagraph"/>
         <w:numPr>
           <w:ilvl w:val="0"/>
           <w:numId w:val="1"/>
@@ -291,7 +303,7 @@
     </w:p>
     <w:p>
       <w:pPr>
-        <w:pStyle w:val="Paragrafoelenco"/>
+        <w:pStyle w:val="ListParagraph"/>
         <w:numPr>
           <w:ilvl w:val="0"/>
           <w:numId w:val="5"/>
@@ -326,7 +338,7 @@
     </w:p>
     <w:p>
       <w:pPr>
-        <w:pStyle w:val="Paragrafoelenco"/>
+        <w:pStyle w:val="ListParagraph"/>
         <w:numPr>
           <w:ilvl w:val="0"/>
           <w:numId w:val="5"/>
@@ -342,19 +354,7 @@
         <w:rPr>
           <w:rFonts w:ascii="Palatino Linotype" w:hAnsi="Palatino Linotype"/>
         </w:rPr>
-        <w:t xml:space="preserve">Il SYN </w:t>
-      </w:r>
-      <w:r>
-        <w:rPr>
-          <w:rFonts w:ascii="Palatino Linotype" w:hAnsi="Palatino Linotype"/>
-        </w:rPr>
-        <w:t>Monitor</w:t>
-      </w:r>
-      <w:r>
-        <w:rPr>
-          <w:rFonts w:ascii="Palatino Linotype" w:hAnsi="Palatino Linotype"/>
-        </w:rPr>
-        <w:t xml:space="preserve"> è meno efficace del SYN </w:t>
+        <w:t xml:space="preserve">Il SYN Monitor è meno efficace del SYN </w:t>
       </w:r>
       <w:proofErr w:type="spellStart"/>
       <w:r>
@@ -373,7 +373,7 @@
     </w:p>
     <w:p>
       <w:pPr>
-        <w:pStyle w:val="Paragrafoelenco"/>
+        <w:pStyle w:val="ListParagraph"/>
         <w:numPr>
           <w:ilvl w:val="0"/>
           <w:numId w:val="5"/>
@@ -428,7 +428,7 @@
     </w:p>
     <w:p>
       <w:pPr>
-        <w:pStyle w:val="Paragrafoelenco"/>
+        <w:pStyle w:val="ListParagraph"/>
         <w:numPr>
           <w:ilvl w:val="0"/>
           <w:numId w:val="5"/>
@@ -446,28 +446,30 @@
           <w:rFonts w:ascii="Palatino Linotype" w:hAnsi="Palatino Linotype"/>
           <w:lang w:val="en-US"/>
         </w:rPr>
-        <w:t xml:space="preserve">Cambiano il </w:t>
+        <w:t>Cambiano il three-way handshake p</w:t>
       </w:r>
       <w:r>
         <w:rPr>
           <w:rFonts w:ascii="Palatino Linotype" w:hAnsi="Palatino Linotype"/>
           <w:lang w:val="en-US"/>
         </w:rPr>
-        <w:t>three-way handshake</w:t>
-      </w:r>
+        <w:t xml:space="preserve">er </w:t>
+      </w:r>
+      <w:proofErr w:type="spellStart"/>
       <w:r>
         <w:rPr>
           <w:rFonts w:ascii="Palatino Linotype" w:hAnsi="Palatino Linotype"/>
           <w:lang w:val="en-US"/>
         </w:rPr>
-        <w:t xml:space="preserve"> p</w:t>
-      </w:r>
+        <w:t>evitare</w:t>
+      </w:r>
+      <w:proofErr w:type="spellEnd"/>
       <w:r>
         <w:rPr>
           <w:rFonts w:ascii="Palatino Linotype" w:hAnsi="Palatino Linotype"/>
           <w:lang w:val="en-US"/>
         </w:rPr>
-        <w:t xml:space="preserve">er </w:t>
+        <w:t xml:space="preserve"> SYN flooding </w:t>
       </w:r>
       <w:proofErr w:type="spellStart"/>
       <w:r>
@@ -475,7 +477,7 @@
           <w:rFonts w:ascii="Palatino Linotype" w:hAnsi="Palatino Linotype"/>
           <w:lang w:val="en-US"/>
         </w:rPr>
-        <w:t>evitare</w:t>
+        <w:t>inviando</w:t>
       </w:r>
       <w:proofErr w:type="spellEnd"/>
       <w:r>
@@ -483,7 +485,7 @@
           <w:rFonts w:ascii="Palatino Linotype" w:hAnsi="Palatino Linotype"/>
           <w:lang w:val="en-US"/>
         </w:rPr>
-        <w:t xml:space="preserve"> SYN flooding </w:t>
+        <w:t xml:space="preserve"> </w:t>
       </w:r>
       <w:proofErr w:type="spellStart"/>
       <w:r>
@@ -491,7 +493,7 @@
           <w:rFonts w:ascii="Palatino Linotype" w:hAnsi="Palatino Linotype"/>
           <w:lang w:val="en-US"/>
         </w:rPr>
-        <w:t>inviando</w:t>
+        <w:t>l’hash</w:t>
       </w:r>
       <w:proofErr w:type="spellEnd"/>
       <w:r>
@@ -499,28 +501,12 @@
           <w:rFonts w:ascii="Palatino Linotype" w:hAnsi="Palatino Linotype"/>
           <w:lang w:val="en-US"/>
         </w:rPr>
-        <w:t xml:space="preserve"> </w:t>
-      </w:r>
-      <w:proofErr w:type="spellStart"/>
-      <w:r>
-        <w:rPr>
-          <w:rFonts w:ascii="Palatino Linotype" w:hAnsi="Palatino Linotype"/>
-          <w:lang w:val="en-US"/>
-        </w:rPr>
-        <w:t>l’hash</w:t>
-      </w:r>
-      <w:proofErr w:type="spellEnd"/>
-      <w:r>
-        <w:rPr>
-          <w:rFonts w:ascii="Palatino Linotype" w:hAnsi="Palatino Linotype"/>
-          <w:lang w:val="en-US"/>
-        </w:rPr>
         <w:t xml:space="preserve"> del sequence number;</w:t>
       </w:r>
     </w:p>
     <w:p>
       <w:pPr>
-        <w:pStyle w:val="Paragrafoelenco"/>
+        <w:pStyle w:val="ListParagraph"/>
         <w:numPr>
           <w:ilvl w:val="0"/>
           <w:numId w:val="5"/>
@@ -589,7 +575,7 @@
     </w:p>
     <w:p>
       <w:pPr>
-        <w:pStyle w:val="Paragrafoelenco"/>
+        <w:pStyle w:val="ListParagraph"/>
         <w:numPr>
           <w:ilvl w:val="0"/>
           <w:numId w:val="5"/>
@@ -624,7 +610,7 @@
     </w:p>
     <w:p>
       <w:pPr>
-        <w:pStyle w:val="Paragrafoelenco"/>
+        <w:pStyle w:val="ListParagraph"/>
         <w:numPr>
           <w:ilvl w:val="0"/>
           <w:numId w:val="5"/>
@@ -691,7 +677,7 @@
     </w:p>
     <w:p>
       <w:pPr>
-        <w:pStyle w:val="Paragrafoelenco"/>
+        <w:pStyle w:val="ListParagraph"/>
         <w:numPr>
           <w:ilvl w:val="0"/>
           <w:numId w:val="5"/>
@@ -726,7 +712,7 @@
     </w:p>
     <w:p>
       <w:pPr>
-        <w:pStyle w:val="Paragrafoelenco"/>
+        <w:pStyle w:val="ListParagraph"/>
         <w:numPr>
           <w:ilvl w:val="0"/>
           <w:numId w:val="1"/>
@@ -747,7 +733,7 @@
     </w:p>
     <w:p>
       <w:pPr>
-        <w:pStyle w:val="Paragrafoelenco"/>
+        <w:pStyle w:val="ListParagraph"/>
         <w:tabs>
           <w:tab w:val="left" w:pos="4570"/>
         </w:tabs>
@@ -759,6 +745,7 @@
       <w:r>
         <w:rPr>
           <w:rFonts w:ascii="Palatino Linotype" w:hAnsi="Palatino Linotype"/>
+          <w:noProof/>
         </w:rPr>
         <w:drawing>
           <wp:inline distT="0" distB="0" distL="0" distR="0" wp14:anchorId="6C8E7B6C" wp14:editId="46F8D3B5">
@@ -799,7 +786,7 @@
     </w:p>
     <w:p>
       <w:pPr>
-        <w:pStyle w:val="Paragrafoelenco"/>
+        <w:pStyle w:val="ListParagraph"/>
         <w:tabs>
           <w:tab w:val="left" w:pos="4570"/>
         </w:tabs>
@@ -816,7 +803,7 @@
     </w:p>
     <w:p>
       <w:pPr>
-        <w:pStyle w:val="Paragrafoelenco"/>
+        <w:pStyle w:val="ListParagraph"/>
         <w:numPr>
           <w:ilvl w:val="1"/>
           <w:numId w:val="1"/>
@@ -851,7 +838,7 @@
     </w:p>
     <w:p>
       <w:pPr>
-        <w:pStyle w:val="Paragrafoelenco"/>
+        <w:pStyle w:val="ListParagraph"/>
         <w:numPr>
           <w:ilvl w:val="1"/>
           <w:numId w:val="1"/>
@@ -873,7 +860,7 @@
     </w:p>
     <w:p>
       <w:pPr>
-        <w:pStyle w:val="Paragrafoelenco"/>
+        <w:pStyle w:val="ListParagraph"/>
         <w:numPr>
           <w:ilvl w:val="1"/>
           <w:numId w:val="1"/>
@@ -894,7 +881,7 @@
     </w:p>
     <w:p>
       <w:pPr>
-        <w:pStyle w:val="Paragrafoelenco"/>
+        <w:pStyle w:val="ListParagraph"/>
         <w:numPr>
           <w:ilvl w:val="1"/>
           <w:numId w:val="1"/>
@@ -915,7 +902,7 @@
     </w:p>
     <w:p>
       <w:pPr>
-        <w:pStyle w:val="Paragrafoelenco"/>
+        <w:pStyle w:val="ListParagraph"/>
         <w:numPr>
           <w:ilvl w:val="1"/>
           <w:numId w:val="1"/>
@@ -950,7 +937,7 @@
     </w:p>
     <w:p>
       <w:pPr>
-        <w:pStyle w:val="Paragrafoelenco"/>
+        <w:pStyle w:val="ListParagraph"/>
         <w:numPr>
           <w:ilvl w:val="1"/>
           <w:numId w:val="1"/>
@@ -980,24 +967,12 @@
         <w:rPr>
           <w:rFonts w:ascii="Palatino Linotype" w:hAnsi="Palatino Linotype"/>
         </w:rPr>
-        <w:t xml:space="preserve"> interni alle sottoreti .</w:t>
-      </w:r>
-      <w:r>
-        <w:rPr>
-          <w:rFonts w:ascii="Palatino Linotype" w:hAnsi="Palatino Linotype"/>
-        </w:rPr>
-        <w:t>3 non</w:t>
-      </w:r>
-      <w:r>
-        <w:rPr>
-          <w:rFonts w:ascii="Palatino Linotype" w:hAnsi="Palatino Linotype"/>
-        </w:rPr>
-        <w:t xml:space="preserve"> possono raggiungere Internet</w:t>
-      </w:r>
-    </w:p>
-    <w:p>
-      <w:pPr>
-        <w:pStyle w:val="Paragrafoelenco"/>
+        <w:t xml:space="preserve"> interni alle sottoreti .3 non possono raggiungere Internet</w:t>
+      </w:r>
+    </w:p>
+    <w:p>
+      <w:pPr>
+        <w:pStyle w:val="ListParagraph"/>
         <w:numPr>
           <w:ilvl w:val="1"/>
           <w:numId w:val="1"/>
@@ -1043,7 +1018,7 @@
 </file>
 
 <file path=word/numbering.xml><?xml version="1.0" encoding="utf-8"?>
-<w:numbering xmlns:wpc="http://schemas.microsoft.com/office/word/2010/wordprocessingCanvas" xmlns:cx="http://schemas.microsoft.com/office/drawing/2014/chartex" xmlns:cx1="http://schemas.microsoft.com/office/drawing/2015/9/8/chartex" xmlns:cx2="http://schemas.microsoft.com/office/drawing/2015/10/21/chartex" xmlns:cx3="http://schemas.microsoft.com/office/drawing/2016/5/9/chartex" xmlns:cx4="http://schemas.microsoft.com/office/drawing/2016/5/10/chartex" xmlns:cx5="http://schemas.microsoft.com/office/drawing/2016/5/11/chartex" xmlns:cx6="http://schemas.microsoft.com/office/drawing/2016/5/12/chartex" xmlns:cx7="http://schemas.microsoft.com/office/drawing/2016/5/13/chartex" xmlns:cx8="http://schemas.microsoft.com/office/drawing/2016/5/14/chartex" xmlns:mc="http://schemas.openxmlformats.org/markup-compatibility/2006" xmlns:aink="http://schemas.microsoft.com/office/drawing/2016/ink" xmlns:am3d="http://schemas.microsoft.com/office/drawing/2017/model3d" xmlns:o="urn:schemas-microsoft-com:office:office" xmlns:oel="http://schemas.microsoft.com/office/2019/extlst" xmlns:r="http://schemas.openxmlformats.org/officeDocument/2006/relationships" xmlns:m="http://schemas.openxmlformats.org/officeDocument/2006/math" xmlns:v="urn:schemas-microsoft-com:vml" xmlns:wp14="http://schemas.microsoft.com/office/word/2010/wordprocessingDrawing" xmlns:wp="http://schemas.openxmlformats.org/drawingml/2006/wordprocessingDrawing" xmlns:w10="urn:schemas-microsoft-com:office:word" xmlns:w="http://schemas.openxmlformats.org/wordprocessingml/2006/main" xmlns:w14="http://schemas.microsoft.com/office/word/2010/wordml" xmlns:w15="http://schemas.microsoft.com/office/word/2012/wordml" xmlns:w16cex="http://schemas.microsoft.com/office/word/2018/wordml/cex" xmlns:w16cid="http://schemas.microsoft.com/office/word/2016/wordml/cid" xmlns:w16="http://schemas.microsoft.com/office/word/2018/wordml" xmlns:w16sdtdh="http://schemas.microsoft.com/office/word/2020/wordml/sdtdatahash" xmlns:w16se="http://schemas.microsoft.com/office/word/2015/wordml/symex" xmlns:wpg="http://schemas.microsoft.com/office/word/2010/wordprocessingGroup" xmlns:wpi="http://schemas.microsoft.com/office/word/2010/wordprocessingInk" xmlns:wne="http://schemas.microsoft.com/office/word/2006/wordml" xmlns:wps="http://schemas.microsoft.com/office/word/2010/wordprocessingShape" mc:Ignorable="w14 w15 w16se w16cid w16 w16cex w16sdtdh wp14">
+<w:numbering xmlns:wpc="http://schemas.microsoft.com/office/word/2010/wordprocessingCanvas" xmlns:cx="http://schemas.microsoft.com/office/drawing/2014/chartex" xmlns:cx1="http://schemas.microsoft.com/office/drawing/2015/9/8/chartex" xmlns:cx2="http://schemas.microsoft.com/office/drawing/2015/10/21/chartex" xmlns:cx3="http://schemas.microsoft.com/office/drawing/2016/5/9/chartex" xmlns:cx4="http://schemas.microsoft.com/office/drawing/2016/5/10/chartex" xmlns:cx5="http://schemas.microsoft.com/office/drawing/2016/5/11/chartex" xmlns:cx6="http://schemas.microsoft.com/office/drawing/2016/5/12/chartex" xmlns:cx7="http://schemas.microsoft.com/office/drawing/2016/5/13/chartex" xmlns:cx8="http://schemas.microsoft.com/office/drawing/2016/5/14/chartex" xmlns:mc="http://schemas.openxmlformats.org/markup-compatibility/2006" xmlns:aink="http://schemas.microsoft.com/office/drawing/2016/ink" xmlns:am3d="http://schemas.microsoft.com/office/drawing/2017/model3d" xmlns:o="urn:schemas-microsoft-com:office:office" xmlns:oel="http://schemas.microsoft.com/office/2019/extlst" xmlns:r="http://schemas.openxmlformats.org/officeDocument/2006/relationships" xmlns:m="http://schemas.openxmlformats.org/officeDocument/2006/math" xmlns:v="urn:schemas-microsoft-com:vml" xmlns:wp14="http://schemas.microsoft.com/office/word/2010/wordprocessingDrawing" xmlns:wp="http://schemas.openxmlformats.org/drawingml/2006/wordprocessingDrawing" xmlns:w10="urn:schemas-microsoft-com:office:word" xmlns:w="http://schemas.openxmlformats.org/wordprocessingml/2006/main" xmlns:w14="http://schemas.microsoft.com/office/word/2010/wordml" xmlns:w15="http://schemas.microsoft.com/office/word/2012/wordml" xmlns:w16cex="http://schemas.microsoft.com/office/word/2018/wordml/cex" xmlns:w16cid="http://schemas.microsoft.com/office/word/2016/wordml/cid" xmlns:w16="http://schemas.microsoft.com/office/word/2018/wordml" xmlns:w16du="http://schemas.microsoft.com/office/word/2023/wordml/word16du" xmlns:w16sdtdh="http://schemas.microsoft.com/office/word/2020/wordml/sdtdatahash" xmlns:w16se="http://schemas.microsoft.com/office/word/2015/wordml/symex" xmlns:wpg="http://schemas.microsoft.com/office/word/2010/wordprocessingGroup" xmlns:wpi="http://schemas.microsoft.com/office/word/2010/wordprocessingInk" xmlns:wne="http://schemas.microsoft.com/office/word/2006/wordml" xmlns:wps="http://schemas.microsoft.com/office/word/2010/wordprocessingShape" mc:Ignorable="w14 w15 w16se w16cid w16 w16cex w16sdtdh w16du wp14">
   <w:abstractNum w:abstractNumId="0" w15:restartNumberingAfterBreak="0">
     <w:nsid w:val="039479A5"/>
     <w:multiLevelType w:val="hybridMultilevel"/>
@@ -1717,7 +1692,7 @@
 </file>
 
 <file path=word/styles.xml><?xml version="1.0" encoding="utf-8"?>
-<w:styles xmlns:mc="http://schemas.openxmlformats.org/markup-compatibility/2006" xmlns:r="http://schemas.openxmlformats.org/officeDocument/2006/relationships" xmlns:w="http://schemas.openxmlformats.org/wordprocessingml/2006/main" xmlns:w14="http://schemas.microsoft.com/office/word/2010/wordml" xmlns:w15="http://schemas.microsoft.com/office/word/2012/wordml" xmlns:w16cex="http://schemas.microsoft.com/office/word/2018/wordml/cex" xmlns:w16cid="http://schemas.microsoft.com/office/word/2016/wordml/cid" xmlns:w16="http://schemas.microsoft.com/office/word/2018/wordml" xmlns:w16sdtdh="http://schemas.microsoft.com/office/word/2020/wordml/sdtdatahash" xmlns:w16se="http://schemas.microsoft.com/office/word/2015/wordml/symex" mc:Ignorable="w14 w15 w16se w16cid w16 w16cex w16sdtdh">
+<w:styles xmlns:mc="http://schemas.openxmlformats.org/markup-compatibility/2006" xmlns:r="http://schemas.openxmlformats.org/officeDocument/2006/relationships" xmlns:w="http://schemas.openxmlformats.org/wordprocessingml/2006/main" xmlns:w14="http://schemas.microsoft.com/office/word/2010/wordml" xmlns:w15="http://schemas.microsoft.com/office/word/2012/wordml" xmlns:w16cex="http://schemas.microsoft.com/office/word/2018/wordml/cex" xmlns:w16cid="http://schemas.microsoft.com/office/word/2016/wordml/cid" xmlns:w16="http://schemas.microsoft.com/office/word/2018/wordml" xmlns:w16du="http://schemas.microsoft.com/office/word/2023/wordml/word16du" xmlns:w16sdtdh="http://schemas.microsoft.com/office/word/2020/wordml/sdtdatahash" xmlns:w16se="http://schemas.microsoft.com/office/word/2015/wordml/symex" mc:Ignorable="w14 w15 w16se w16cid w16 w16cex w16sdtdh w16du">
   <w:docDefaults>
     <w:rPrDefault>
       <w:rPr>
@@ -2111,17 +2086,17 @@
     <w:lsdException w:name="Unresolved Mention" w:semiHidden="1" w:unhideWhenUsed="1"/>
     <w:lsdException w:name="Smart Link" w:semiHidden="1" w:unhideWhenUsed="1"/>
   </w:latentStyles>
-  <w:style w:type="paragraph" w:default="1" w:styleId="Normale">
+  <w:style w:type="paragraph" w:default="1" w:styleId="Normal">
     <w:name w:val="Normal"/>
     <w:qFormat/>
   </w:style>
-  <w:style w:type="character" w:default="1" w:styleId="Carpredefinitoparagrafo">
+  <w:style w:type="character" w:default="1" w:styleId="DefaultParagraphFont">
     <w:name w:val="Default Paragraph Font"/>
     <w:uiPriority w:val="1"/>
     <w:semiHidden/>
     <w:unhideWhenUsed/>
   </w:style>
-  <w:style w:type="table" w:default="1" w:styleId="Tabellanormale">
+  <w:style w:type="table" w:default="1" w:styleId="TableNormal">
     <w:name w:val="Normal Table"/>
     <w:uiPriority w:val="99"/>
     <w:semiHidden/>
@@ -2136,15 +2111,15 @@
       </w:tblCellMar>
     </w:tblPr>
   </w:style>
-  <w:style w:type="numbering" w:default="1" w:styleId="Nessunelenco">
+  <w:style w:type="numbering" w:default="1" w:styleId="NoList">
     <w:name w:val="No List"/>
     <w:uiPriority w:val="99"/>
     <w:semiHidden/>
     <w:unhideWhenUsed/>
   </w:style>
-  <w:style w:type="paragraph" w:styleId="Paragrafoelenco">
+  <w:style w:type="paragraph" w:styleId="ListParagraph">
     <w:name w:val="List Paragraph"/>
-    <w:basedOn w:val="Normale"/>
+    <w:basedOn w:val="Normal"/>
     <w:uiPriority w:val="34"/>
     <w:qFormat/>
     <w:rsid w:val="00E90EEC"/>
@@ -2153,9 +2128,9 @@
       <w:contextualSpacing/>
     </w:pPr>
   </w:style>
-  <w:style w:type="character" w:styleId="Testosegnaposto">
+  <w:style w:type="character" w:styleId="PlaceholderText">
     <w:name w:val="Placeholder Text"/>
-    <w:basedOn w:val="Carpredefinitoparagrafo"/>
+    <w:basedOn w:val="DefaultParagraphFont"/>
     <w:uiPriority w:val="99"/>
     <w:semiHidden/>
     <w:rsid w:val="00026FE4"/>

</xml_diff>